<commit_message>
Se añadió archivo de especificación de requerimientos y cambios en método de la ingeniería
</commit_message>
<xml_diff>
--- a/docs/final-delivery/Método de la Ingeniería - PI_Gómez-Balanta-Estupiñan-Ramírez.docx
+++ b/docs/final-delivery/Método de la Ingeniería - PI_Gómez-Balanta-Estupiñan-Ramírez.docx
@@ -760,6 +760,94 @@
     </w:p>
     <w:p>
       <w:pPr>
+        <w:numPr>
+          <w:ilvl w:val="0"/>
+          <w:numId w:val="2"/>
+        </w:numPr>
+        <w:spacing w:after="240" w:line="480" w:lineRule="auto"/>
+        <w:jc w:val="both"/>
+        <w:rPr>
+          <w:rFonts w:ascii="Times New Roman" w:eastAsia="Times New Roman" w:hAnsi="Times New Roman" w:cs="Times New Roman"/>
+          <w:sz w:val="28"/>
+          <w:szCs w:val="28"/>
+        </w:rPr>
+      </w:pPr>
+      <w:bookmarkStart w:id="0" w:name="_Hlk40644822"/>
+      <w:r>
+        <w:rPr>
+          <w:rFonts w:ascii="Times New Roman" w:eastAsia="Times New Roman" w:hAnsi="Times New Roman" w:cs="Times New Roman"/>
+          <w:sz w:val="28"/>
+          <w:szCs w:val="28"/>
+        </w:rPr>
+        <w:t xml:space="preserve">La aplicación debe estar en capacidad </w:t>
+      </w:r>
+      <w:r>
+        <w:rPr>
+          <w:rFonts w:ascii="Times New Roman" w:eastAsia="Times New Roman" w:hAnsi="Times New Roman" w:cs="Times New Roman"/>
+          <w:sz w:val="28"/>
+          <w:szCs w:val="28"/>
+        </w:rPr>
+        <w:t>de mostrar la información de la concentración de una variable medida de cada uno de los departamentos por medio de un diagrama circular donde se medirá por medio de tres variables que son departamentos, concentración y variable.</w:t>
+      </w:r>
+    </w:p>
+    <w:p>
+      <w:pPr>
+        <w:numPr>
+          <w:ilvl w:val="0"/>
+          <w:numId w:val="2"/>
+        </w:numPr>
+        <w:spacing w:after="240" w:line="480" w:lineRule="auto"/>
+        <w:jc w:val="both"/>
+        <w:rPr>
+          <w:rFonts w:ascii="Times New Roman" w:eastAsia="Times New Roman" w:hAnsi="Times New Roman" w:cs="Times New Roman"/>
+          <w:sz w:val="28"/>
+          <w:szCs w:val="28"/>
+        </w:rPr>
+      </w:pPr>
+      <w:bookmarkStart w:id="1" w:name="_Hlk40645230"/>
+      <w:r>
+        <w:rPr>
+          <w:rFonts w:ascii="Times New Roman" w:eastAsia="Times New Roman" w:hAnsi="Times New Roman" w:cs="Times New Roman"/>
+          <w:sz w:val="28"/>
+          <w:szCs w:val="28"/>
+        </w:rPr>
+        <w:t>La aplicación debe estar en capacidad de realizar un informe que permita visualizar las distintas estaciones de monitoreo a través de un mapa interactivo</w:t>
+      </w:r>
+      <w:r>
+        <w:rPr>
+          <w:rFonts w:ascii="Times New Roman" w:eastAsia="Times New Roman" w:hAnsi="Times New Roman" w:cs="Times New Roman"/>
+          <w:sz w:val="28"/>
+          <w:szCs w:val="28"/>
+        </w:rPr>
+        <w:t>, en el cual se mostrará la ubicación de dicha estación y datos generales de esta.</w:t>
+      </w:r>
+    </w:p>
+    <w:p>
+      <w:pPr>
+        <w:spacing w:after="240" w:line="480" w:lineRule="auto"/>
+        <w:jc w:val="both"/>
+        <w:rPr>
+          <w:rFonts w:ascii="Times New Roman" w:eastAsia="Times New Roman" w:hAnsi="Times New Roman" w:cs="Times New Roman"/>
+          <w:sz w:val="28"/>
+          <w:szCs w:val="28"/>
+        </w:rPr>
+      </w:pPr>
+    </w:p>
+    <w:p>
+      <w:pPr>
+        <w:spacing w:after="240" w:line="480" w:lineRule="auto"/>
+        <w:jc w:val="both"/>
+        <w:rPr>
+          <w:rFonts w:ascii="Times New Roman" w:eastAsia="Times New Roman" w:hAnsi="Times New Roman" w:cs="Times New Roman"/>
+          <w:sz w:val="28"/>
+          <w:szCs w:val="28"/>
+        </w:rPr>
+      </w:pPr>
+    </w:p>
+    <w:bookmarkEnd w:id="0"/>
+    <w:bookmarkEnd w:id="1"/>
+    <w:p>
+      <w:pPr>
         <w:spacing w:before="240" w:after="240" w:line="480" w:lineRule="auto"/>
         <w:jc w:val="both"/>
         <w:rPr>
@@ -776,6 +864,7 @@
           <w:sz w:val="28"/>
           <w:szCs w:val="28"/>
         </w:rPr>
+        <w:lastRenderedPageBreak/>
         <w:t>2. Recopilación de la Información.</w:t>
       </w:r>
     </w:p>
@@ -970,7 +1059,6 @@
           <w:sz w:val="28"/>
           <w:szCs w:val="28"/>
         </w:rPr>
-        <w:lastRenderedPageBreak/>
         <w:t>2.1.1. Predicción</w:t>
       </w:r>
       <w:r>
@@ -1015,7 +1103,16 @@
           <w:sz w:val="28"/>
           <w:szCs w:val="28"/>
         </w:rPr>
-        <w:t xml:space="preserve"> análisis de las condiciones existentes”, donde no siempre se cumplen dada la existencia de variables desconocidas u otras cuyos valores no se pueden anticipar, a día de hoy, con precisión.</w:t>
+        <w:t xml:space="preserve"> análisis de las condiciones existentes”, donde no siempre se cumplen dada la existencia de variables </w:t>
+      </w:r>
+      <w:r>
+        <w:rPr>
+          <w:rFonts w:ascii="Times New Roman" w:eastAsia="Times New Roman" w:hAnsi="Times New Roman" w:cs="Times New Roman"/>
+          <w:sz w:val="28"/>
+          <w:szCs w:val="28"/>
+        </w:rPr>
+        <w:lastRenderedPageBreak/>
+        <w:t>desconocidas u otras cuyos valores no se pueden anticipar, a día de hoy, con precisión.</w:t>
       </w:r>
     </w:p>
     <w:p>
@@ -1180,7 +1277,6 @@
           <w:sz w:val="28"/>
           <w:szCs w:val="28"/>
         </w:rPr>
-        <w:lastRenderedPageBreak/>
         <w:t>2.1.3. Meteorología</w:t>
       </w:r>
     </w:p>
@@ -1304,6 +1400,7 @@
           <w:sz w:val="28"/>
           <w:szCs w:val="28"/>
         </w:rPr>
+        <w:lastRenderedPageBreak/>
         <w:t>2.1.4. Bases de Datos</w:t>
       </w:r>
     </w:p>
@@ -1430,30 +1527,6 @@
     <w:p>
       <w:pPr>
         <w:spacing w:before="240" w:after="240" w:line="480" w:lineRule="auto"/>
-        <w:ind w:firstLine="720"/>
-        <w:jc w:val="both"/>
-        <w:rPr>
-          <w:rFonts w:ascii="Times New Roman" w:eastAsia="Times New Roman" w:hAnsi="Times New Roman" w:cs="Times New Roman"/>
-          <w:sz w:val="28"/>
-          <w:szCs w:val="28"/>
-        </w:rPr>
-      </w:pPr>
-    </w:p>
-    <w:p>
-      <w:pPr>
-        <w:spacing w:before="240" w:after="240" w:line="480" w:lineRule="auto"/>
-        <w:ind w:firstLine="720"/>
-        <w:jc w:val="both"/>
-        <w:rPr>
-          <w:rFonts w:ascii="Times New Roman" w:eastAsia="Times New Roman" w:hAnsi="Times New Roman" w:cs="Times New Roman"/>
-          <w:sz w:val="28"/>
-          <w:szCs w:val="28"/>
-        </w:rPr>
-      </w:pPr>
-    </w:p>
-    <w:p>
-      <w:pPr>
-        <w:spacing w:before="240" w:after="240" w:line="480" w:lineRule="auto"/>
         <w:jc w:val="both"/>
         <w:rPr>
           <w:rFonts w:ascii="Times New Roman" w:eastAsia="Times New Roman" w:hAnsi="Times New Roman" w:cs="Times New Roman"/>
@@ -1471,7 +1544,6 @@
           <w:sz w:val="28"/>
           <w:szCs w:val="28"/>
         </w:rPr>
-        <w:lastRenderedPageBreak/>
         <w:t>2.1.5 Mapa de calor</w:t>
       </w:r>
     </w:p>
@@ -1694,6 +1766,7 @@
           <w:sz w:val="28"/>
           <w:szCs w:val="28"/>
         </w:rPr>
+        <w:lastRenderedPageBreak/>
         <w:t>Idea 1: Pintar el mapa de Colombia y dibujar las ciudades que se utilizaron en el estudio y las predicciones meteorológicas.</w:t>
       </w:r>
     </w:p>
@@ -1772,7 +1845,6 @@
           <w:sz w:val="28"/>
           <w:szCs w:val="28"/>
         </w:rPr>
-        <w:lastRenderedPageBreak/>
         <w:t>3.2. Lectura de la base de datos</w:t>
       </w:r>
     </w:p>
@@ -1937,6 +2009,7 @@
           <w:sz w:val="28"/>
           <w:szCs w:val="28"/>
         </w:rPr>
+        <w:lastRenderedPageBreak/>
         <w:t>Idea 2: Utilizar el modelo autorregresivo integrado de media móvil.</w:t>
       </w:r>
     </w:p>
@@ -2090,16 +2163,7 @@
           <w:sz w:val="28"/>
           <w:szCs w:val="28"/>
         </w:rPr>
-        <w:t xml:space="preserve">Se decide prescindir de la idea 2, dado que modelar un grafo para este problema descrito, no sería lo adecuado, pues carecería de sentido representar vértices como </w:t>
-      </w:r>
-      <w:r>
-        <w:rPr>
-          <w:rFonts w:ascii="Times New Roman" w:eastAsia="Times New Roman" w:hAnsi="Times New Roman" w:cs="Times New Roman"/>
-          <w:sz w:val="28"/>
-          <w:szCs w:val="28"/>
-        </w:rPr>
-        <w:lastRenderedPageBreak/>
-        <w:t xml:space="preserve">ciudades y aristas como índices de contaminación. Por esto, sería imposible realizar los algoritmos básicos de grafos, pues no habría una forma de establecer una relación. </w:t>
+        <w:t xml:space="preserve">Se decide prescindir de la idea 2, dado que modelar un grafo para este problema descrito, no sería lo adecuado, pues carecería de sentido representar vértices como ciudades y aristas como índices de contaminación. Por esto, sería imposible realizar los algoritmos básicos de grafos, pues no habría una forma de establecer una relación. </w:t>
       </w:r>
     </w:p>
     <w:p>
@@ -2210,7 +2274,16 @@
           <w:sz w:val="28"/>
           <w:szCs w:val="28"/>
         </w:rPr>
-        <w:t>lider que permita desplazarse desde el año 2011 hasta el año que se calculó la predicción. A medida que el usuario pase por los años el programa tendrá implementado un mapa de calor con tres colores: rojo, amarillo y verde, en el cual cada uno representa los índices de la calidad del aire, donde rojo es mayor concentración, amarillo mediana concentración y verde menor concentración.</w:t>
+        <w:t xml:space="preserve">lider que permita desplazarse desde el año 2011 hasta el año que se calculó la predicción. A medida que el </w:t>
+      </w:r>
+      <w:r>
+        <w:rPr>
+          <w:rFonts w:ascii="Times New Roman" w:eastAsia="Times New Roman" w:hAnsi="Times New Roman" w:cs="Times New Roman"/>
+          <w:sz w:val="28"/>
+          <w:szCs w:val="28"/>
+        </w:rPr>
+        <w:lastRenderedPageBreak/>
+        <w:t>usuario pase por los años el programa tendrá implementado un mapa de calor con tres colores: rojo, amarillo y verde, en el cual cada uno representa los índices de la calidad del aire, donde rojo es mayor concentración, amarillo mediana concentración y verde menor concentración.</w:t>
       </w:r>
     </w:p>
     <w:p>
@@ -2298,7 +2371,6 @@
           <w:sz w:val="28"/>
           <w:szCs w:val="28"/>
         </w:rPr>
-        <w:lastRenderedPageBreak/>
         <w:t xml:space="preserve">4.2 Lectura de la Base de Datos </w:t>
       </w:r>
     </w:p>
@@ -2473,7 +2545,16 @@
           <w:sz w:val="28"/>
           <w:szCs w:val="28"/>
         </w:rPr>
-        <w:t xml:space="preserve"> que sean fáciles de interpretar y que a la hora de aplicarlos tengan un sentido dentro del contexto del problema y soporten la complejidad de los datos. Se decidió omitir las ideas 1, 4 y 5, siendo las dos primeras (idea 1 y 4) sencillas, pero no soportaría la complejidad de los datos y no competen al contexto del problema; finalmente, la idea 5 es difícil de interpretar. Se procede a explicar las ideas 2 y 3.</w:t>
+        <w:t xml:space="preserve"> que sean fáciles de interpretar y que a la hora de aplicarlos tengan un sentido dentro del contexto del problema y soporten la complejidad de </w:t>
+      </w:r>
+      <w:r>
+        <w:rPr>
+          <w:rFonts w:ascii="Times New Roman" w:eastAsia="Times New Roman" w:hAnsi="Times New Roman" w:cs="Times New Roman"/>
+          <w:sz w:val="28"/>
+          <w:szCs w:val="28"/>
+        </w:rPr>
+        <w:lastRenderedPageBreak/>
+        <w:t>los datos. Se decidió omitir las ideas 1, 4 y 5, siendo las dos primeras (idea 1 y 4) sencillas, pero no soportaría la complejidad de los datos y no competen al contexto del problema; finalmente, la idea 5 es difícil de interpretar. Se procede a explicar las ideas 2 y 3.</w:t>
       </w:r>
     </w:p>
     <w:p>
@@ -2516,17 +2597,7 @@
           <w:szCs w:val="28"/>
           <w:highlight w:val="white"/>
         </w:rPr>
-        <w:t xml:space="preserve">utilizar variaciones y regresiones de datos estadísticos con el fin de encontrar patrones para una predicción hacia el futuro. Se trata de un modelo dinámico de series temporales, es decir, las estimaciones futuras </w:t>
-      </w:r>
-      <w:r>
-        <w:rPr>
-          <w:rFonts w:ascii="Times New Roman" w:eastAsia="Times New Roman" w:hAnsi="Times New Roman" w:cs="Times New Roman"/>
-          <w:sz w:val="28"/>
-          <w:szCs w:val="28"/>
-          <w:highlight w:val="white"/>
-        </w:rPr>
-        <w:lastRenderedPageBreak/>
-        <w:t>vienen explicadas por los datos del pasado y no por variables independientes.</w:t>
+        <w:t>utilizar variaciones y regresiones de datos estadísticos con el fin de encontrar patrones para una predicción hacia el futuro. Se trata de un modelo dinámico de series temporales, es decir, las estimaciones futuras vienen explicadas por los datos del pasado y no por variables independientes.</w:t>
       </w:r>
     </w:p>
     <w:p>
@@ -2619,12 +2690,60 @@
         <w:jc w:val="both"/>
         <w:rPr>
           <w:rFonts w:ascii="Times New Roman" w:eastAsia="Times New Roman" w:hAnsi="Times New Roman" w:cs="Times New Roman"/>
-          <w:b/>
           <w:sz w:val="28"/>
           <w:szCs w:val="28"/>
           <w:highlight w:val="white"/>
         </w:rPr>
       </w:pPr>
+    </w:p>
+    <w:p>
+      <w:pPr>
+        <w:spacing w:line="480" w:lineRule="auto"/>
+        <w:jc w:val="both"/>
+        <w:rPr>
+          <w:rFonts w:ascii="Times New Roman" w:eastAsia="Times New Roman" w:hAnsi="Times New Roman" w:cs="Times New Roman"/>
+          <w:sz w:val="28"/>
+          <w:szCs w:val="28"/>
+          <w:highlight w:val="white"/>
+        </w:rPr>
+      </w:pPr>
+    </w:p>
+    <w:p>
+      <w:pPr>
+        <w:spacing w:line="480" w:lineRule="auto"/>
+        <w:jc w:val="both"/>
+        <w:rPr>
+          <w:rFonts w:ascii="Times New Roman" w:eastAsia="Times New Roman" w:hAnsi="Times New Roman" w:cs="Times New Roman"/>
+          <w:sz w:val="28"/>
+          <w:szCs w:val="28"/>
+          <w:highlight w:val="white"/>
+        </w:rPr>
+      </w:pPr>
+    </w:p>
+    <w:p>
+      <w:pPr>
+        <w:spacing w:line="480" w:lineRule="auto"/>
+        <w:jc w:val="both"/>
+        <w:rPr>
+          <w:rFonts w:ascii="Times New Roman" w:eastAsia="Times New Roman" w:hAnsi="Times New Roman" w:cs="Times New Roman"/>
+          <w:sz w:val="28"/>
+          <w:szCs w:val="28"/>
+          <w:highlight w:val="white"/>
+        </w:rPr>
+      </w:pPr>
+    </w:p>
+    <w:p>
+      <w:pPr>
+        <w:spacing w:line="480" w:lineRule="auto"/>
+        <w:jc w:val="both"/>
+        <w:rPr>
+          <w:rFonts w:ascii="Times New Roman" w:eastAsia="Times New Roman" w:hAnsi="Times New Roman" w:cs="Times New Roman"/>
+          <w:b/>
+          <w:sz w:val="28"/>
+          <w:szCs w:val="28"/>
+          <w:highlight w:val="white"/>
+        </w:rPr>
+      </w:pPr>
       <w:r>
         <w:rPr>
           <w:rFonts w:ascii="Times New Roman" w:eastAsia="Times New Roman" w:hAnsi="Times New Roman" w:cs="Times New Roman"/>
@@ -2634,6 +2753,7 @@
           <w:szCs w:val="28"/>
           <w:highlight w:val="white"/>
         </w:rPr>
+        <w:lastRenderedPageBreak/>
         <w:t xml:space="preserve">5. </w:t>
       </w:r>
       <w:r>
@@ -3172,17 +3292,7 @@
                 <w:szCs w:val="28"/>
                 <w:highlight w:val="white"/>
               </w:rPr>
-              <w:t xml:space="preserve">[1] La solución a implementar no requiere de nuevos conocimientos. [2] El equipo de trabajo implementa medianos nuevos conocimientos para poder llegar a una solución. [3] El equipo de trabajo </w:t>
-            </w:r>
-            <w:r>
-              <w:rPr>
-                <w:rFonts w:ascii="Times New Roman" w:eastAsia="Times New Roman" w:hAnsi="Times New Roman" w:cs="Times New Roman"/>
-                <w:sz w:val="28"/>
-                <w:szCs w:val="28"/>
-                <w:highlight w:val="white"/>
-              </w:rPr>
-              <w:lastRenderedPageBreak/>
-              <w:t>tiene que aplicar nuevos conocimientos que representan unos retos para poder llegar a la solución.</w:t>
+              <w:t>[1] La solución a implementar no requiere de nuevos conocimientos. [2] El equipo de trabajo implementa medianos nuevos conocimientos para poder llegar a una solución. [3] El equipo de trabajo tiene que aplicar nuevos conocimientos que representan unos retos para poder llegar a la solución.</w:t>
             </w:r>
           </w:p>
         </w:tc>
@@ -3222,7 +3332,6 @@
                 <w:szCs w:val="28"/>
                 <w:highlight w:val="white"/>
               </w:rPr>
-              <w:lastRenderedPageBreak/>
               <w:t>20%</w:t>
             </w:r>
           </w:p>
@@ -3485,7 +3594,16 @@
                 <w:sz w:val="28"/>
                 <w:szCs w:val="28"/>
               </w:rPr>
-              <w:t>Mapa de Colombia con las ciudades que aparecen en el dataset y se muestra la predicción de la ciudad que el usuario escoja.</w:t>
+              <w:t xml:space="preserve">Mapa de Colombia con las ciudades que aparecen en el dataset y se muestra la </w:t>
+            </w:r>
+            <w:r>
+              <w:rPr>
+                <w:rFonts w:ascii="Times New Roman" w:eastAsia="Times New Roman" w:hAnsi="Times New Roman" w:cs="Times New Roman"/>
+                <w:sz w:val="28"/>
+                <w:szCs w:val="28"/>
+              </w:rPr>
+              <w:lastRenderedPageBreak/>
+              <w:t>predicción de la ciudad que el usuario escoja.</w:t>
             </w:r>
           </w:p>
           <w:p>
@@ -3545,6 +3663,7 @@
                 <w:szCs w:val="28"/>
                 <w:highlight w:val="white"/>
               </w:rPr>
+              <w:lastRenderedPageBreak/>
               <w:t>2</w:t>
             </w:r>
           </w:p>
@@ -4273,6 +4392,7 @@
                 <w:szCs w:val="28"/>
                 <w:highlight w:val="white"/>
               </w:rPr>
+              <w:lastRenderedPageBreak/>
               <w:t>Alojamiento de los datos</w:t>
             </w:r>
           </w:p>
@@ -4885,7 +5005,6 @@
           <w:sz w:val="28"/>
           <w:szCs w:val="28"/>
         </w:rPr>
-        <w:lastRenderedPageBreak/>
         <w:t xml:space="preserve">Se utilizó SODA.NET porque </w:t>
       </w:r>
       <w:r>
@@ -4904,8 +5023,6 @@
         </w:rPr>
         <w:t>en un JSON y permite hacer consultas más eficientes,</w:t>
       </w:r>
-      <w:bookmarkStart w:id="0" w:name="_GoBack"/>
-      <w:bookmarkEnd w:id="0"/>
     </w:p>
     <w:p>
       <w:pPr>
@@ -5205,7 +5322,17 @@
                 <w:szCs w:val="28"/>
                 <w:highlight w:val="white"/>
               </w:rPr>
-              <w:t>[1] El método utilizado no trabaja sobre una serie de tiempo. [2] El método utilizado trabaja sobre una serie de tiempo</w:t>
+              <w:t xml:space="preserve">[1] El método utilizado no trabaja sobre una serie de tiempo. [2] El </w:t>
+            </w:r>
+            <w:r>
+              <w:rPr>
+                <w:rFonts w:ascii="Times New Roman" w:eastAsia="Times New Roman" w:hAnsi="Times New Roman" w:cs="Times New Roman"/>
+                <w:sz w:val="28"/>
+                <w:szCs w:val="28"/>
+                <w:highlight w:val="white"/>
+              </w:rPr>
+              <w:lastRenderedPageBreak/>
+              <w:t>método utilizado trabaja sobre una serie de tiempo</w:t>
             </w:r>
           </w:p>
           <w:p>
@@ -5264,6 +5391,7 @@
                 <w:szCs w:val="28"/>
                 <w:highlight w:val="white"/>
               </w:rPr>
+              <w:lastRenderedPageBreak/>
               <w:t>50%</w:t>
             </w:r>
           </w:p>
@@ -5793,7 +5921,6 @@
                 <w:sz w:val="28"/>
                 <w:szCs w:val="28"/>
               </w:rPr>
-              <w:lastRenderedPageBreak/>
               <w:t>Regresión lineal</w:t>
             </w:r>
           </w:p>
@@ -6098,6 +6225,7 @@
                   <w:noProof/>
                   <w:lang w:val="es-ES"/>
                 </w:rPr>
+                <w:lastRenderedPageBreak/>
                 <w:t xml:space="preserve">Porto, J. P., &amp; Gardey, A. (2009). </w:t>
               </w:r>
               <w:r>
@@ -8225,7 +8353,7 @@
 </file>
 
 <file path=customXml/itemProps1.xml><?xml version="1.0" encoding="utf-8"?>
-<ds:datastoreItem xmlns:ds="http://schemas.openxmlformats.org/officeDocument/2006/customXml" ds:itemID="{BC7FBFCD-EDCF-44BF-8BA6-872806053A8D}">
+<ds:datastoreItem xmlns:ds="http://schemas.openxmlformats.org/officeDocument/2006/customXml" ds:itemID="{7C51CBDC-CE46-4E56-9EC5-7A8DE8560985}">
   <ds:schemaRefs>
     <ds:schemaRef ds:uri="http://schemas.openxmlformats.org/officeDocument/2006/bibliography"/>
   </ds:schemaRefs>

</xml_diff>